<commit_message>
@Olivier: please find instructions to modify
</commit_message>
<xml_diff>
--- a/Rapport _Robotics_Groupe 8_v1.docx
+++ b/Rapport _Robotics_Groupe 8_v1.docx
@@ -2787,43 +2787,7 @@
           <w:szCs w:val="24"/>
           <w:lang w:val="en-US"/>
         </w:rPr>
-        <w:t xml:space="preserve"> between system input(</w:t>
-      </w:r>
-      <w:r>
-        <w:rPr>
-          <w:rFonts w:ascii="Times New Roman" w:hAnsi="Times New Roman" w:cs="Times New Roman"/>
-          <w:sz w:val="24"/>
-          <w:szCs w:val="24"/>
-          <w:lang w:val="en-US"/>
-        </w:rPr>
-        <w:t>control degree</w:t>
-      </w:r>
-      <w:r>
-        <w:rPr>
-          <w:rFonts w:ascii="Times New Roman" w:hAnsi="Times New Roman" w:cs="Times New Roman"/>
-          <w:sz w:val="24"/>
-          <w:szCs w:val="24"/>
-          <w:lang w:val="en-US"/>
-        </w:rPr>
-        <w:t>) and system output(</w:t>
-      </w:r>
-      <w:r>
-        <w:rPr>
-          <w:rFonts w:ascii="Times New Roman" w:hAnsi="Times New Roman" w:cs="Times New Roman"/>
-          <w:sz w:val="24"/>
-          <w:szCs w:val="24"/>
-          <w:lang w:val="en-US"/>
-        </w:rPr>
-        <w:t>real ratation degree</w:t>
-      </w:r>
-      <w:r>
-        <w:rPr>
-          <w:rFonts w:ascii="Times New Roman" w:hAnsi="Times New Roman" w:cs="Times New Roman"/>
-          <w:sz w:val="24"/>
-          <w:szCs w:val="24"/>
-          <w:lang w:val="en-US"/>
-        </w:rPr>
-        <w:t xml:space="preserve">) is </w:t>
+        <w:t xml:space="preserve"> between system input(control degree) and system output(real ratation degree) is </w:t>
       </w:r>
       <w:r>
         <w:rPr>
@@ -3418,16 +3382,7 @@
           <w:szCs w:val="24"/>
           <w:lang w:val="en-US"/>
         </w:rPr>
-        <w:t>T</w:t>
-      </w:r>
-      <w:r>
-        <w:rPr>
-          <w:rFonts w:ascii="Times New Roman" w:hAnsi="Times New Roman" w:cs="Times New Roman"/>
-          <w:sz w:val="24"/>
-          <w:szCs w:val="24"/>
-          <w:lang w:val="en-US"/>
-        </w:rPr>
-        <w:t>he motor can be simulated as an one-order system and the parameters are given by our teache</w:t>
+        <w:t>The motor can be simulated as an one-order system and the parameters are given by our teache</w:t>
       </w:r>
       <w:r>
         <w:rPr>
@@ -4129,16 +4084,7 @@
             <w:szCs w:val="24"/>
             <w:lang w:val="en-US"/>
           </w:rPr>
-          <m:t>=?</m:t>
-        </m:r>
-        <m:r>
-          <w:rPr>
-            <w:rFonts w:ascii="Cambria Math" w:hAnsi="Cambria Math" w:cs="Times New Roman"/>
-            <w:sz w:val="24"/>
-            <w:szCs w:val="24"/>
-            <w:lang w:val="en-US"/>
-          </w:rPr>
-          <m:t xml:space="preserve">, </m:t>
+          <m:t xml:space="preserve">=?, </m:t>
         </m:r>
         <m:sSub>
           <m:sSubPr>
@@ -4182,16 +4128,7 @@
             <w:szCs w:val="24"/>
             <w:lang w:val="en-US"/>
           </w:rPr>
-          <m:t>=?</m:t>
-        </m:r>
-        <m:r>
-          <w:rPr>
-            <w:rFonts w:ascii="Cambria Math" w:hAnsi="Cambria Math" w:cs="Times New Roman"/>
-            <w:sz w:val="24"/>
-            <w:szCs w:val="24"/>
-            <w:lang w:val="en-US"/>
-          </w:rPr>
-          <m:t xml:space="preserve">, </m:t>
+          <m:t xml:space="preserve">=?, </m:t>
         </m:r>
         <m:sSub>
           <m:sSubPr>
@@ -4418,19 +4355,7 @@
         <w:rPr>
           <w:lang w:val="en-US"/>
         </w:rPr>
-        <w:t>4.</w:t>
-      </w:r>
-      <w:r>
-        <w:rPr>
-          <w:lang w:val="en-US"/>
-        </w:rPr>
-        <w:t>2</w:t>
-      </w:r>
-      <w:r>
-        <w:rPr>
-          <w:lang w:val="en-US"/>
-        </w:rPr>
-        <w:t xml:space="preserve"> </w:t>
+        <w:t xml:space="preserve">4.2 </w:t>
       </w:r>
       <w:r>
         <w:rPr>
@@ -4456,6 +4381,26 @@
           <w:lang w:val="en-US"/>
         </w:rPr>
         <w:t>Using the results of simulations</w:t>
+      </w:r>
+      <w:r>
+        <w:rPr>
+          <w:rFonts w:ascii="Times New Roman" w:hAnsi="Times New Roman" w:cs="Times New Roman" w:hint="eastAsia"/>
+          <w:sz w:val="24"/>
+          <w:szCs w:val="24"/>
+          <w:lang w:val="en-US"/>
+        </w:rPr>
+        <w:t>（这里插入我们直接用小车仿真的部分图</w:t>
+      </w:r>
+      <w:bookmarkStart w:id="0" w:name="_GoBack"/>
+      <w:bookmarkEnd w:id="0"/>
+      <w:r>
+        <w:rPr>
+          <w:rFonts w:ascii="Times New Roman" w:hAnsi="Times New Roman" w:cs="Times New Roman" w:hint="eastAsia"/>
+          <w:sz w:val="24"/>
+          <w:szCs w:val="24"/>
+          <w:lang w:val="en-US"/>
+        </w:rPr>
+        <w:t>）</w:t>
       </w:r>
     </w:p>
     <w:p>
@@ -4505,8 +4450,6 @@
         </w:rPr>
         <w:t xml:space="preserve"> </w:t>
       </w:r>
-      <w:bookmarkStart w:id="0" w:name="_GoBack"/>
-      <w:bookmarkEnd w:id="0"/>
       <w:r>
         <w:rPr>
           <w:rFonts w:ascii="Times New Roman" w:hAnsi="Times New Roman" w:cs="Times New Roman"/>
@@ -4529,19 +4472,7 @@
         <w:rPr>
           <w:lang w:val="en-US"/>
         </w:rPr>
-        <w:t>5.</w:t>
-      </w:r>
-      <w:r>
-        <w:rPr>
-          <w:lang w:val="en-US"/>
-        </w:rPr>
-        <w:t>1</w:t>
-      </w:r>
-      <w:r>
-        <w:rPr>
-          <w:lang w:val="en-US"/>
-        </w:rPr>
-        <w:t xml:space="preserve"> </w:t>
+        <w:t xml:space="preserve">5.1 </w:t>
       </w:r>
       <w:r>
         <w:rPr>
@@ -4656,19 +4587,7 @@
             <w:szCs w:val="24"/>
             <w:lang w:val="en-US"/>
           </w:rPr>
-          <m:t>90</m:t>
-        </m:r>
-        <m:r>
-          <m:rPr>
-            <m:sty m:val="p"/>
-          </m:rPr>
-          <w:rPr>
-            <w:rFonts w:ascii="Cambria Math" w:hAnsi="Cambria Math" w:cs="Times New Roman"/>
-            <w:sz w:val="24"/>
-            <w:szCs w:val="24"/>
-            <w:lang w:val="en-US"/>
-          </w:rPr>
-          <m:t>°</m:t>
+          <m:t>90°</m:t>
         </m:r>
       </m:oMath>
       <w:r>
@@ -4691,19 +4610,7 @@
             <w:szCs w:val="24"/>
             <w:lang w:val="en-US"/>
           </w:rPr>
-          <m:t>5</m:t>
-        </m:r>
-        <m:r>
-          <m:rPr>
-            <m:sty m:val="p"/>
-          </m:rPr>
-          <w:rPr>
-            <w:rFonts w:ascii="Cambria Math" w:hAnsi="Cambria Math" w:cs="Times New Roman"/>
-            <w:sz w:val="24"/>
-            <w:szCs w:val="24"/>
-            <w:lang w:val="en-US"/>
-          </w:rPr>
-          <m:t>°</m:t>
+          <m:t>5°</m:t>
         </m:r>
       </m:oMath>
       <w:r>
@@ -4726,19 +4633,7 @@
             <w:szCs w:val="24"/>
             <w:lang w:val="en-US"/>
           </w:rPr>
-          <m:t>90</m:t>
-        </m:r>
-        <m:r>
-          <m:rPr>
-            <m:sty m:val="p"/>
-          </m:rPr>
-          <w:rPr>
-            <w:rFonts w:ascii="Cambria Math" w:hAnsi="Cambria Math" w:cs="Times New Roman"/>
-            <w:sz w:val="24"/>
-            <w:szCs w:val="24"/>
-            <w:lang w:val="en-US"/>
-          </w:rPr>
-          <m:t>°</m:t>
+          <m:t>90°</m:t>
         </m:r>
       </m:oMath>
       <w:r>
@@ -4783,7 +4678,7 @@
           <w:szCs w:val="24"/>
           <w:lang w:val="en-US"/>
         </w:rPr>
-        <w:t xml:space="preserve">A simulation using PID control is conducted in our work. However, the robustness control is left out considering the complexity of simulation. Thus, our robot may not be </w:t>
+        <w:t xml:space="preserve">A simulation using PID control is conducted in our work. However, the robustness </w:t>
       </w:r>
       <w:r>
         <w:rPr>
@@ -4793,7 +4688,7 @@
           <w:lang w:val="en-US"/>
         </w:rPr>
         <w:lastRenderedPageBreak/>
-        <w:t>robust if any disturbance is involved during its movement.</w:t>
+        <w:t>control is left out considering the complexity of simulation. Thus, our robot may not be robust if any disturbance is involved during its movement.</w:t>
       </w:r>
     </w:p>
     <w:p>
@@ -12582,7 +12477,7 @@
 </file>
 
 <file path=customXml/itemProps1.xml><?xml version="1.0" encoding="utf-8"?>
-<ds:datastoreItem xmlns:ds="http://schemas.openxmlformats.org/officeDocument/2006/customXml" ds:itemID="{43C2B07C-D3A0-4E7A-8C11-BC9AF7CE1D15}">
+<ds:datastoreItem xmlns:ds="http://schemas.openxmlformats.org/officeDocument/2006/customXml" ds:itemID="{4B7FE85B-14FB-4F91-8E9D-3AF109289D2E}">
   <ds:schemaRefs>
     <ds:schemaRef ds:uri="http://schemas.openxmlformats.org/officeDocument/2006/bibliography"/>
   </ds:schemaRefs>

</xml_diff>

<commit_message>
add Olivier's conclusion; to be added: 4.2 and declaration of 'tracking route' algorithm
</commit_message>
<xml_diff>
--- a/Rapport _Robotics_Groupe 8_v1.docx
+++ b/Rapport _Robotics_Groupe 8_v1.docx
@@ -2025,6 +2025,15 @@
           <w:lang w:val="en-US"/>
         </w:rPr>
         <w:t xml:space="preserve"> The robot will turn around and change its direction of movement when it detects an obstacle in its way within a predefined distance.</w:t>
+      </w:r>
+      <w:r>
+        <w:rPr>
+          <w:rFonts w:ascii="Times New Roman" w:hAnsi="Times New Roman" w:cs="Times New Roman"/>
+          <w:sz w:val="24"/>
+          <w:szCs w:val="24"/>
+          <w:lang w:val="en-US"/>
+        </w:rPr>
+        <w:t>Decision making in the case of obstacle avoiding: our robot will change its direction of movement if any obstacle is detected in front within a distance of 0.5 meters. The decision of turning right or turning left is chosen randomly, and it will keep moving after the change of direction.</w:t>
       </w:r>
     </w:p>
     <w:p>
@@ -4389,18 +4398,7 @@
           <w:szCs w:val="24"/>
           <w:lang w:val="en-US"/>
         </w:rPr>
-        <w:t>（这里插入我们直接用小车仿真的部分图</w:t>
-      </w:r>
-      <w:bookmarkStart w:id="0" w:name="_GoBack"/>
-      <w:bookmarkEnd w:id="0"/>
-      <w:r>
-        <w:rPr>
-          <w:rFonts w:ascii="Times New Roman" w:hAnsi="Times New Roman" w:cs="Times New Roman" w:hint="eastAsia"/>
-          <w:sz w:val="24"/>
-          <w:szCs w:val="24"/>
-          <w:lang w:val="en-US"/>
-        </w:rPr>
-        <w:t>）</w:t>
+        <w:t>（这里插入我们直接用小车仿真的部分图）</w:t>
       </w:r>
     </w:p>
     <w:p>
@@ -4751,7 +4749,93 @@
     </w:p>
     <w:p>
       <w:pPr>
-        <w:rPr>
+        <w:ind w:firstLine="420"/>
+        <w:rPr>
+          <w:rFonts w:ascii="Times New Roman" w:hAnsi="Times New Roman" w:cs="Times New Roman"/>
+          <w:sz w:val="24"/>
+          <w:szCs w:val="24"/>
+          <w:lang w:val="en-US"/>
+        </w:rPr>
+      </w:pPr>
+      <w:r>
+        <w:rPr>
+          <w:rFonts w:ascii="Times New Roman" w:hAnsi="Times New Roman" w:cs="Times New Roman"/>
+          <w:sz w:val="24"/>
+          <w:szCs w:val="24"/>
+          <w:lang w:val="en-US"/>
+        </w:rPr>
+        <w:t xml:space="preserve">During this interesting ROBOT course, we all had a meanfull experience and achived a lot. </w:t>
+      </w:r>
+    </w:p>
+    <w:p>
+      <w:pPr>
+        <w:ind w:firstLine="420"/>
+        <w:rPr>
+          <w:rFonts w:ascii="Times New Roman" w:hAnsi="Times New Roman" w:cs="Times New Roman"/>
+          <w:sz w:val="24"/>
+          <w:szCs w:val="24"/>
+          <w:lang w:val="en-US"/>
+        </w:rPr>
+      </w:pPr>
+      <w:r>
+        <w:rPr>
+          <w:rFonts w:ascii="Times New Roman" w:hAnsi="Times New Roman" w:cs="Times New Roman"/>
+          <w:sz w:val="24"/>
+          <w:szCs w:val="24"/>
+          <w:lang w:val="en-US"/>
+        </w:rPr>
+        <w:t xml:space="preserve">First of all, we reviewed the knowledge about the Automatic Control, containing PID controller. Practice and application of related theory consolidated our knowledge of Automatic Control System. </w:t>
+      </w:r>
+    </w:p>
+    <w:p>
+      <w:pPr>
+        <w:ind w:firstLine="420"/>
+        <w:rPr>
+          <w:rFonts w:ascii="Times New Roman" w:hAnsi="Times New Roman" w:cs="Times New Roman"/>
+          <w:sz w:val="24"/>
+          <w:szCs w:val="24"/>
+          <w:lang w:val="en-US"/>
+        </w:rPr>
+      </w:pPr>
+      <w:r>
+        <w:rPr>
+          <w:rFonts w:ascii="Times New Roman" w:hAnsi="Times New Roman" w:cs="Times New Roman"/>
+          <w:sz w:val="24"/>
+          <w:szCs w:val="24"/>
+          <w:lang w:val="en-US"/>
+        </w:rPr>
+        <w:t xml:space="preserve">Afterwards, we also achived some new techniques. For example, we acquired information about componants in LEGO and their usages. In addition, we grasped the programming techniques on LEGO platform with Matlab, and we also designed and implemented some applications for our assembled robot, e.g., obstacle avoidance and path tracking. </w:t>
+      </w:r>
+    </w:p>
+    <w:p>
+      <w:pPr>
+        <w:ind w:firstLine="420"/>
+        <w:rPr>
+          <w:rFonts w:ascii="Times New Roman" w:hAnsi="Times New Roman" w:cs="Times New Roman"/>
+          <w:sz w:val="24"/>
+          <w:szCs w:val="24"/>
+          <w:lang w:val="en-US"/>
+        </w:rPr>
+      </w:pPr>
+      <w:bookmarkStart w:id="0" w:name="_GoBack"/>
+      <w:bookmarkEnd w:id="0"/>
+      <w:r>
+        <w:rPr>
+          <w:rFonts w:ascii="Times New Roman" w:hAnsi="Times New Roman" w:cs="Times New Roman"/>
+          <w:sz w:val="24"/>
+          <w:szCs w:val="24"/>
+          <w:lang w:val="en-US"/>
+        </w:rPr>
+        <w:t>Finally, as a group, we assembled this complex robot, and designed as well as programed together. All the while, though we met difficulties and problems, efficient team work helped us make them through.</w:t>
+      </w:r>
+    </w:p>
+    <w:p>
+      <w:pPr>
+        <w:ind w:firstLine="420"/>
+        <w:rPr>
+          <w:rFonts w:ascii="Times New Roman" w:hAnsi="Times New Roman" w:cs="Times New Roman"/>
+          <w:sz w:val="24"/>
+          <w:szCs w:val="24"/>
           <w:lang w:val="en-US"/>
         </w:rPr>
       </w:pPr>
@@ -12477,7 +12561,7 @@
 </file>
 
 <file path=customXml/itemProps1.xml><?xml version="1.0" encoding="utf-8"?>
-<ds:datastoreItem xmlns:ds="http://schemas.openxmlformats.org/officeDocument/2006/customXml" ds:itemID="{4B7FE85B-14FB-4F91-8E9D-3AF109289D2E}">
+<ds:datastoreItem xmlns:ds="http://schemas.openxmlformats.org/officeDocument/2006/customXml" ds:itemID="{08019AFB-32DC-4496-9E3B-D2392A3D9634}">
   <ds:schemaRefs>
     <ds:schemaRef ds:uri="http://schemas.openxmlformats.org/officeDocument/2006/bibliography"/>
   </ds:schemaRefs>

</xml_diff>